<commit_message>
PA1 - Update to Stakeholder.docx
Revision 1
</commit_message>
<xml_diff>
--- a/PA1_Stakeholder_Expectations.docx
+++ b/PA1_Stakeholder_Expectations.docx
@@ -5,39 +5,83 @@
     <w:p>
       <w:pPr>
         <w:pStyle w:val="Title"/>
-      </w:pPr>
-      <w:r>
+        <w:rPr>
+          <w:lang w:val="en-AU"/>
+        </w:rPr>
+      </w:pPr>
+      <w:r>
+        <w:rPr>
+          <w:lang w:val="en-AU"/>
+        </w:rPr>
         <w:t>Project Audit 1 – Week 3</w:t>
       </w:r>
     </w:p>
     <w:p>
       <w:pPr>
         <w:pStyle w:val="Heading1"/>
-      </w:pPr>
-      <w:r>
+        <w:rPr>
+          <w:lang w:val="en-AU"/>
+        </w:rPr>
+      </w:pPr>
+      <w:r>
+        <w:rPr>
+          <w:lang w:val="en-AU"/>
+        </w:rPr>
         <w:t>Client’s Vision</w:t>
       </w:r>
     </w:p>
-    <w:p/>
+    <w:p>
+      <w:pPr>
+        <w:rPr>
+          <w:lang w:val="en-AU"/>
+        </w:rPr>
+      </w:pPr>
+    </w:p>
     <w:p>
       <w:pPr>
         <w:pStyle w:val="Heading1"/>
-      </w:pPr>
-      <w:r>
+        <w:rPr>
+          <w:lang w:val="en-AU"/>
+        </w:rPr>
+      </w:pPr>
+      <w:r>
+        <w:rPr>
+          <w:lang w:val="en-AU"/>
+        </w:rPr>
         <w:t>Key Stakeholders</w:t>
       </w:r>
     </w:p>
-    <w:p/>
+    <w:p>
+      <w:pPr>
+        <w:rPr>
+          <w:lang w:val="en-AU"/>
+        </w:rPr>
+      </w:pPr>
+    </w:p>
     <w:p>
       <w:pPr>
         <w:pStyle w:val="Heading1"/>
-      </w:pPr>
-      <w:r>
+        <w:rPr>
+          <w:lang w:val="en-AU"/>
+        </w:rPr>
+      </w:pPr>
+      <w:r>
+        <w:rPr>
+          <w:lang w:val="en-AU"/>
+        </w:rPr>
         <w:t>Client and Stakeholder Expectations</w:t>
       </w:r>
     </w:p>
     <w:p>
-      <w:r>
+      <w:pPr>
+        <w:rPr>
+          <w:lang w:val="en-AU"/>
+        </w:rPr>
+      </w:pPr>
+      <w:r>
+        <w:rPr>
+          <w:lang w:val="en-AU"/>
+        </w:rPr>
         <w:t>Stakeholder Expectations:</w:t>
       </w:r>
     </w:p>
@@ -48,24 +92,39 @@
           <w:ilvl w:val="0"/>
           <w:numId w:val="5"/>
         </w:numPr>
-      </w:pPr>
-      <w:r>
-        <w:t>The project should be beneficial for Accenture</w:t>
-      </w:r>
-      <w:r>
-        <w:t xml:space="preserve"> </w:t>
-      </w:r>
-      <w:r>
-        <w:t>in terms of business</w:t>
-      </w:r>
-      <w:r>
-        <w:t xml:space="preserve"> </w:t>
-      </w:r>
-      <w:r>
-        <w:t>growth</w:t>
-      </w:r>
-      <w:r>
-        <w:t>.</w:t>
+        <w:rPr>
+          <w:lang w:val="en-AU"/>
+        </w:rPr>
+      </w:pPr>
+      <w:r>
+        <w:rPr>
+          <w:lang w:val="en-AU"/>
+        </w:rPr>
+        <w:t>Accenture</w:t>
+      </w:r>
+    </w:p>
+    <w:p>
+      <w:pPr>
+        <w:pStyle w:val="ListParagraph"/>
+        <w:numPr>
+          <w:ilvl w:val="1"/>
+          <w:numId w:val="5"/>
+        </w:numPr>
+        <w:rPr>
+          <w:lang w:val="en-AU"/>
+        </w:rPr>
+      </w:pPr>
+      <w:r>
+        <w:rPr>
+          <w:lang w:val="en-AU"/>
+        </w:rPr>
+        <w:t>See</w:t>
+      </w:r>
+      <w:r>
+        <w:rPr>
+          <w:lang w:val="en-AU"/>
+        </w:rPr>
+        <w:t xml:space="preserve"> Client Expectations</w:t>
       </w:r>
     </w:p>
     <w:p>
@@ -75,35 +134,260 @@
           <w:ilvl w:val="0"/>
           <w:numId w:val="5"/>
         </w:numPr>
-      </w:pPr>
-      <w:r>
-        <w:t>The project should ultimatel</w:t>
-      </w:r>
-      <w:bookmarkStart w:id="0" w:name="_GoBack"/>
-      <w:bookmarkEnd w:id="0"/>
-      <w:r>
-        <w:t>y demonstrate the value of AI to Accenture.</w:t>
+        <w:rPr>
+          <w:lang w:val="en-AU"/>
+        </w:rPr>
+      </w:pPr>
+      <w:r>
+        <w:rPr>
+          <w:lang w:val="en-AU"/>
+        </w:rPr>
+        <w:t>ANU</w:t>
+      </w:r>
+    </w:p>
+    <w:p>
+      <w:pPr>
+        <w:pStyle w:val="ListParagraph"/>
+        <w:numPr>
+          <w:ilvl w:val="1"/>
+          <w:numId w:val="5"/>
+        </w:numPr>
+        <w:rPr>
+          <w:lang w:val="en-AU"/>
+        </w:rPr>
+      </w:pPr>
+      <w:r>
+        <w:rPr>
+          <w:lang w:val="en-AU"/>
+        </w:rPr>
+        <w:t xml:space="preserve">The project should ultimately demonstrate the </w:t>
+      </w:r>
+      <w:r>
+        <w:rPr>
+          <w:lang w:val="en-AU"/>
+        </w:rPr>
+        <w:t>value</w:t>
+      </w:r>
+      <w:r>
+        <w:rPr>
+          <w:lang w:val="en-AU"/>
+        </w:rPr>
+        <w:t xml:space="preserve"> of </w:t>
+      </w:r>
+      <w:r>
+        <w:rPr>
+          <w:lang w:val="en-AU"/>
+        </w:rPr>
+        <w:t xml:space="preserve">integrating </w:t>
+      </w:r>
+      <w:r>
+        <w:rPr>
+          <w:lang w:val="en-AU"/>
+        </w:rPr>
+        <w:t>A</w:t>
+      </w:r>
+      <w:r>
+        <w:rPr>
+          <w:lang w:val="en-AU"/>
+        </w:rPr>
+        <w:t>rtificial Intellig</w:t>
+      </w:r>
+      <w:r>
+        <w:rPr>
+          <w:lang w:val="en-AU"/>
+        </w:rPr>
+        <w:t>ence</w:t>
+      </w:r>
+      <w:r>
+        <w:rPr>
+          <w:lang w:val="en-AU"/>
+        </w:rPr>
+        <w:t xml:space="preserve"> </w:t>
+      </w:r>
+      <w:r>
+        <w:rPr>
+          <w:lang w:val="en-AU"/>
+        </w:rPr>
+        <w:t>systems</w:t>
+      </w:r>
+      <w:r>
+        <w:rPr>
+          <w:lang w:val="en-AU"/>
+        </w:rPr>
+        <w:t>.</w:t>
+      </w:r>
+    </w:p>
+    <w:p>
+      <w:pPr>
+        <w:pStyle w:val="ListParagraph"/>
+        <w:numPr>
+          <w:ilvl w:val="1"/>
+          <w:numId w:val="5"/>
+        </w:numPr>
+        <w:rPr>
+          <w:lang w:val="en-AU"/>
+        </w:rPr>
+      </w:pPr>
+      <w:r>
+        <w:rPr>
+          <w:lang w:val="en-AU"/>
+        </w:rPr>
+        <w:t>The project should be beneficial for Accenture in terms of business growth.</w:t>
+      </w:r>
+    </w:p>
+    <w:p>
+      <w:pPr>
+        <w:pStyle w:val="ListParagraph"/>
+        <w:numPr>
+          <w:ilvl w:val="1"/>
+          <w:numId w:val="5"/>
+        </w:numPr>
+        <w:rPr>
+          <w:lang w:val="en-AU"/>
+        </w:rPr>
+      </w:pPr>
+      <w:r>
+        <w:rPr>
+          <w:lang w:val="en-AU"/>
+        </w:rPr>
+        <w:t>The team expects to meet</w:t>
+      </w:r>
+      <w:r>
+        <w:rPr>
+          <w:lang w:val="en-AU"/>
+        </w:rPr>
+        <w:t xml:space="preserve"> all </w:t>
+      </w:r>
+      <w:r>
+        <w:rPr>
+          <w:lang w:val="en-AU"/>
+        </w:rPr>
+        <w:t xml:space="preserve">project deliverables </w:t>
+      </w:r>
+      <w:r>
+        <w:rPr>
+          <w:lang w:val="en-AU"/>
+        </w:rPr>
+        <w:t>within the schedule.</w:t>
+      </w:r>
+    </w:p>
+    <w:p>
+      <w:pPr>
+        <w:pStyle w:val="ListParagraph"/>
+        <w:numPr>
+          <w:ilvl w:val="1"/>
+          <w:numId w:val="5"/>
+        </w:numPr>
+        <w:rPr>
+          <w:lang w:val="en-AU"/>
+        </w:rPr>
+      </w:pPr>
+      <w:r>
+        <w:rPr>
+          <w:lang w:val="en-AU"/>
+        </w:rPr>
+        <w:t xml:space="preserve">To </w:t>
+      </w:r>
+      <w:r>
+        <w:rPr>
+          <w:lang w:val="en-AU"/>
+        </w:rPr>
+        <w:t xml:space="preserve">eventually </w:t>
+      </w:r>
+      <w:r>
+        <w:rPr>
+          <w:lang w:val="en-AU"/>
+        </w:rPr>
+        <w:t xml:space="preserve">demonstrate that the proof of concept </w:t>
+      </w:r>
+      <w:r>
+        <w:rPr>
+          <w:lang w:val="en-AU"/>
+        </w:rPr>
+        <w:t>is</w:t>
+      </w:r>
+      <w:r>
+        <w:rPr>
+          <w:lang w:val="en-AU"/>
+        </w:rPr>
+        <w:t xml:space="preserve"> a viable solution</w:t>
+      </w:r>
+      <w:r>
+        <w:rPr>
+          <w:lang w:val="en-AU"/>
+        </w:rPr>
+        <w:t xml:space="preserve"> </w:t>
+      </w:r>
+      <w:r>
+        <w:rPr>
+          <w:lang w:val="en-AU"/>
+        </w:rPr>
+        <w:t xml:space="preserve">for tertiary students to </w:t>
+      </w:r>
+      <w:r>
+        <w:rPr>
+          <w:lang w:val="en-AU"/>
+        </w:rPr>
+        <w:t>effortlessly</w:t>
+      </w:r>
+      <w:r>
+        <w:rPr>
+          <w:lang w:val="en-AU"/>
+        </w:rPr>
+        <w:t xml:space="preserve"> </w:t>
+      </w:r>
+      <w:r>
+        <w:rPr>
+          <w:lang w:val="en-AU"/>
+        </w:rPr>
+        <w:t>engage in course selections.</w:t>
       </w:r>
     </w:p>
     <w:p>
       <w:pPr>
         <w:pStyle w:val="Heading1"/>
-      </w:pPr>
-      <w:r>
+        <w:rPr>
+          <w:lang w:val="en-AU"/>
+        </w:rPr>
+      </w:pPr>
+      <w:r>
+        <w:rPr>
+          <w:lang w:val="en-AU"/>
+        </w:rPr>
         <w:t>Project Impact</w:t>
       </w:r>
     </w:p>
-    <w:p/>
+    <w:p>
+      <w:pPr>
+        <w:rPr>
+          <w:lang w:val="en-AU"/>
+        </w:rPr>
+      </w:pPr>
+    </w:p>
     <w:p>
       <w:pPr>
         <w:pStyle w:val="Heading1"/>
-      </w:pPr>
-      <w:r>
+        <w:rPr>
+          <w:lang w:val="en-AU"/>
+        </w:rPr>
+      </w:pPr>
+      <w:r>
+        <w:rPr>
+          <w:lang w:val="en-AU"/>
+        </w:rPr>
         <w:t>Project Milestones, Scheduling, and Deliverables</w:t>
       </w:r>
     </w:p>
     <w:p>
-      <w:r>
+      <w:pPr>
+        <w:rPr>
+          <w:lang w:val="en-AU"/>
+        </w:rPr>
+      </w:pPr>
+      <w:r>
+        <w:rPr>
+          <w:lang w:val="en-AU"/>
+        </w:rPr>
         <w:t>Project Milestones (weekly):</w:t>
       </w:r>
     </w:p>
@@ -114,17 +398,27 @@
           <w:ilvl w:val="0"/>
           <w:numId w:val="4"/>
         </w:numPr>
-      </w:pPr>
-      <w:r>
+        <w:rPr>
+          <w:lang w:val="en-AU"/>
+        </w:rPr>
+      </w:pPr>
+      <w:r>
+        <w:rPr>
+          <w:lang w:val="en-AU"/>
+        </w:rPr>
         <w:t>27</w:t>
       </w:r>
       <w:r>
         <w:rPr>
           <w:vertAlign w:val="superscript"/>
+          <w:lang w:val="en-AU"/>
         </w:rPr>
         <w:t>th</w:t>
       </w:r>
       <w:r>
+        <w:rPr>
+          <w:lang w:val="en-AU"/>
+        </w:rPr>
         <w:t xml:space="preserve"> Feb- Kick Off</w:t>
       </w:r>
     </w:p>
@@ -135,22 +429,35 @@
           <w:ilvl w:val="0"/>
           <w:numId w:val="4"/>
         </w:numPr>
-      </w:pPr>
-      <w:r>
+        <w:rPr>
+          <w:lang w:val="en-AU"/>
+        </w:rPr>
+      </w:pPr>
+      <w:r>
+        <w:rPr>
+          <w:lang w:val="en-AU"/>
+        </w:rPr>
         <w:t>5</w:t>
       </w:r>
       <w:proofErr w:type="gramStart"/>
       <w:r>
         <w:rPr>
           <w:vertAlign w:val="superscript"/>
+          <w:lang w:val="en-AU"/>
         </w:rPr>
         <w:t>th</w:t>
       </w:r>
       <w:r>
+        <w:rPr>
+          <w:lang w:val="en-AU"/>
+        </w:rPr>
         <w:t xml:space="preserve">  Mar</w:t>
       </w:r>
       <w:proofErr w:type="gramEnd"/>
       <w:r>
+        <w:rPr>
+          <w:lang w:val="en-AU"/>
+        </w:rPr>
         <w:t>- Finalise documents for the Audit Landing Page</w:t>
       </w:r>
     </w:p>
@@ -161,20 +468,33 @@
           <w:ilvl w:val="0"/>
           <w:numId w:val="4"/>
         </w:numPr>
-      </w:pPr>
-      <w:r>
+        <w:rPr>
+          <w:lang w:val="en-AU"/>
+        </w:rPr>
+      </w:pPr>
+      <w:r>
+        <w:rPr>
+          <w:lang w:val="en-AU"/>
+        </w:rPr>
         <w:t>13</w:t>
       </w:r>
       <w:r>
         <w:rPr>
           <w:vertAlign w:val="superscript"/>
+          <w:lang w:val="en-AU"/>
         </w:rPr>
         <w:t>th</w:t>
       </w:r>
       <w:r>
+        <w:rPr>
+          <w:lang w:val="en-AU"/>
+        </w:rPr>
         <w:t xml:space="preserve"> Mar- Complete the Define </w:t>
       </w:r>
       <w:r>
+        <w:rPr>
+          <w:lang w:val="en-AU"/>
+        </w:rPr>
         <w:t>stage</w:t>
       </w:r>
     </w:p>
@@ -185,22 +505,37 @@
           <w:ilvl w:val="0"/>
           <w:numId w:val="4"/>
         </w:numPr>
-      </w:pPr>
-      <w:r>
+        <w:rPr>
+          <w:lang w:val="en-AU"/>
+        </w:rPr>
+      </w:pPr>
+      <w:r>
+        <w:rPr>
+          <w:lang w:val="en-AU"/>
+        </w:rPr>
         <w:t>19</w:t>
       </w:r>
       <w:r>
         <w:rPr>
           <w:vertAlign w:val="superscript"/>
+          <w:lang w:val="en-AU"/>
         </w:rPr>
         <w:t>th</w:t>
       </w:r>
       <w:r>
+        <w:rPr>
+          <w:lang w:val="en-AU"/>
+        </w:rPr>
         <w:t xml:space="preserve"> Mar- </w:t>
       </w:r>
       <w:r>
+        <w:rPr>
+          <w:lang w:val="en-AU"/>
+        </w:rPr>
         <w:t>Prepare for Audit 2</w:t>
       </w:r>
+      <w:bookmarkStart w:id="0" w:name="_GoBack"/>
+      <w:bookmarkEnd w:id="0"/>
     </w:p>
     <w:p>
       <w:pPr>
@@ -209,17 +544,27 @@
           <w:ilvl w:val="0"/>
           <w:numId w:val="4"/>
         </w:numPr>
-      </w:pPr>
-      <w:r>
+        <w:rPr>
+          <w:lang w:val="en-AU"/>
+        </w:rPr>
+      </w:pPr>
+      <w:r>
+        <w:rPr>
+          <w:lang w:val="en-AU"/>
+        </w:rPr>
         <w:t>27</w:t>
       </w:r>
       <w:r>
         <w:rPr>
           <w:vertAlign w:val="superscript"/>
+          <w:lang w:val="en-AU"/>
         </w:rPr>
         <w:t>th</w:t>
       </w:r>
       <w:r>
+        <w:rPr>
+          <w:lang w:val="en-AU"/>
+        </w:rPr>
         <w:t xml:space="preserve"> Mar- Complete the Ideate stage</w:t>
       </w:r>
     </w:p>
@@ -230,17 +575,27 @@
           <w:ilvl w:val="0"/>
           <w:numId w:val="4"/>
         </w:numPr>
-      </w:pPr>
-      <w:r>
+        <w:rPr>
+          <w:lang w:val="en-AU"/>
+        </w:rPr>
+      </w:pPr>
+      <w:r>
+        <w:rPr>
+          <w:lang w:val="en-AU"/>
+        </w:rPr>
         <w:t>10</w:t>
       </w:r>
       <w:r>
         <w:rPr>
           <w:vertAlign w:val="superscript"/>
+          <w:lang w:val="en-AU"/>
         </w:rPr>
         <w:t>th</w:t>
       </w:r>
       <w:r>
+        <w:rPr>
+          <w:lang w:val="en-AU"/>
+        </w:rPr>
         <w:t xml:space="preserve"> Apr- Complete the prototype</w:t>
       </w:r>
     </w:p>
@@ -251,17 +606,27 @@
           <w:ilvl w:val="0"/>
           <w:numId w:val="4"/>
         </w:numPr>
-      </w:pPr>
-      <w:r>
+        <w:rPr>
+          <w:lang w:val="en-AU"/>
+        </w:rPr>
+      </w:pPr>
+      <w:r>
+        <w:rPr>
+          <w:lang w:val="en-AU"/>
+        </w:rPr>
         <w:t>24</w:t>
       </w:r>
       <w:r>
         <w:rPr>
           <w:vertAlign w:val="superscript"/>
+          <w:lang w:val="en-AU"/>
         </w:rPr>
         <w:t>th</w:t>
       </w:r>
       <w:r>
+        <w:rPr>
+          <w:lang w:val="en-AU"/>
+        </w:rPr>
         <w:t xml:space="preserve"> Apr- Complete the testing process</w:t>
       </w:r>
     </w:p>
@@ -272,20 +637,33 @@
           <w:ilvl w:val="0"/>
           <w:numId w:val="4"/>
         </w:numPr>
-      </w:pPr>
-      <w:r>
+        <w:rPr>
+          <w:lang w:val="en-AU"/>
+        </w:rPr>
+      </w:pPr>
+      <w:r>
+        <w:rPr>
+          <w:lang w:val="en-AU"/>
+        </w:rPr>
         <w:t>30</w:t>
       </w:r>
       <w:r>
         <w:rPr>
           <w:vertAlign w:val="superscript"/>
+          <w:lang w:val="en-AU"/>
         </w:rPr>
         <w:t>th</w:t>
       </w:r>
       <w:r>
+        <w:rPr>
+          <w:lang w:val="en-AU"/>
+        </w:rPr>
         <w:t xml:space="preserve"> Apr-</w:t>
       </w:r>
       <w:r>
+        <w:rPr>
+          <w:lang w:val="en-AU"/>
+        </w:rPr>
         <w:t xml:space="preserve"> Prepare for Audit 3</w:t>
       </w:r>
     </w:p>
@@ -296,22 +674,35 @@
           <w:ilvl w:val="0"/>
           <w:numId w:val="4"/>
         </w:numPr>
-      </w:pPr>
-      <w:r>
+        <w:rPr>
+          <w:lang w:val="en-AU"/>
+        </w:rPr>
+      </w:pPr>
+      <w:r>
+        <w:rPr>
+          <w:lang w:val="en-AU"/>
+        </w:rPr>
         <w:t>4</w:t>
       </w:r>
       <w:proofErr w:type="gramStart"/>
       <w:r>
         <w:rPr>
           <w:vertAlign w:val="superscript"/>
+          <w:lang w:val="en-AU"/>
         </w:rPr>
         <w:t>th</w:t>
       </w:r>
       <w:r>
+        <w:rPr>
+          <w:lang w:val="en-AU"/>
+        </w:rPr>
         <w:t xml:space="preserve">  May</w:t>
       </w:r>
       <w:proofErr w:type="gramEnd"/>
       <w:r>
+        <w:rPr>
+          <w:lang w:val="en-AU"/>
+        </w:rPr>
         <w:t>-  Complete project poster</w:t>
       </w:r>
     </w:p>
@@ -322,85 +713,166 @@
           <w:ilvl w:val="0"/>
           <w:numId w:val="4"/>
         </w:numPr>
-      </w:pPr>
-      <w:r>
+        <w:rPr>
+          <w:lang w:val="en-AU"/>
+        </w:rPr>
+      </w:pPr>
+      <w:r>
+        <w:rPr>
+          <w:lang w:val="en-AU"/>
+        </w:rPr>
         <w:t>8</w:t>
       </w:r>
       <w:proofErr w:type="gramStart"/>
       <w:r>
         <w:rPr>
           <w:vertAlign w:val="superscript"/>
+          <w:lang w:val="en-AU"/>
         </w:rPr>
         <w:t>th</w:t>
       </w:r>
       <w:r>
+        <w:rPr>
+          <w:lang w:val="en-AU"/>
+        </w:rPr>
         <w:t xml:space="preserve">  May</w:t>
       </w:r>
       <w:proofErr w:type="gramEnd"/>
       <w:r>
+        <w:rPr>
+          <w:lang w:val="en-AU"/>
+        </w:rPr>
         <w:t xml:space="preserve">- </w:t>
       </w:r>
       <w:proofErr w:type="spellStart"/>
       <w:r>
+        <w:rPr>
+          <w:lang w:val="en-AU"/>
+        </w:rPr>
         <w:t>TechLauncher</w:t>
       </w:r>
       <w:proofErr w:type="spellEnd"/>
       <w:r>
+        <w:rPr>
+          <w:lang w:val="en-AU"/>
+        </w:rPr>
         <w:t xml:space="preserve"> Showcase </w:t>
       </w:r>
       <w:r>
+        <w:rPr>
+          <w:lang w:val="en-AU"/>
+        </w:rPr>
         <w:t xml:space="preserve"> </w:t>
       </w:r>
     </w:p>
     <w:p>
-      <w:r>
+      <w:pPr>
+        <w:rPr>
+          <w:lang w:val="en-AU"/>
+        </w:rPr>
+      </w:pPr>
+      <w:r>
+        <w:rPr>
+          <w:lang w:val="en-AU"/>
+        </w:rPr>
         <w:t>Details about scheduling and deliverables are available in the Project Plan.</w:t>
       </w:r>
     </w:p>
     <w:p>
       <w:pPr>
         <w:pStyle w:val="Heading1"/>
-      </w:pPr>
-      <w:r>
+        <w:rPr>
+          <w:lang w:val="en-AU"/>
+        </w:rPr>
+      </w:pPr>
+      <w:r>
+        <w:rPr>
+          <w:lang w:val="en-AU"/>
+        </w:rPr>
+        <w:lastRenderedPageBreak/>
         <w:t>Technical and Other Constraints</w:t>
       </w:r>
     </w:p>
-    <w:p/>
+    <w:p>
+      <w:pPr>
+        <w:rPr>
+          <w:lang w:val="en-AU"/>
+        </w:rPr>
+      </w:pPr>
+    </w:p>
     <w:p>
       <w:pPr>
         <w:pStyle w:val="Heading1"/>
-      </w:pPr>
-      <w:r>
+        <w:rPr>
+          <w:lang w:val="en-AU"/>
+        </w:rPr>
+      </w:pPr>
+      <w:r>
+        <w:rPr>
+          <w:lang w:val="en-AU"/>
+        </w:rPr>
         <w:t>Resources, Risks, and Potential Costs</w:t>
       </w:r>
     </w:p>
-    <w:p/>
+    <w:p>
+      <w:pPr>
+        <w:rPr>
+          <w:lang w:val="en-AU"/>
+        </w:rPr>
+      </w:pPr>
+    </w:p>
     <w:p>
       <w:pPr>
         <w:pStyle w:val="Heading1"/>
-      </w:pPr>
-      <w:r>
-        <w:lastRenderedPageBreak/>
+        <w:rPr>
+          <w:lang w:val="en-AU"/>
+        </w:rPr>
+      </w:pPr>
+      <w:r>
+        <w:rPr>
+          <w:lang w:val="en-AU"/>
+        </w:rPr>
         <w:t>NDA and IP Concerns</w:t>
       </w:r>
     </w:p>
-    <w:p/>
+    <w:p>
+      <w:pPr>
+        <w:rPr>
+          <w:lang w:val="en-AU"/>
+        </w:rPr>
+      </w:pPr>
+    </w:p>
     <w:p>
       <w:pPr>
         <w:pStyle w:val="Heading1"/>
-      </w:pPr>
-      <w:r>
+        <w:rPr>
+          <w:lang w:val="en-AU"/>
+        </w:rPr>
+      </w:pPr>
+      <w:r>
+        <w:rPr>
+          <w:lang w:val="en-AU"/>
+        </w:rPr>
         <w:t>Tooling</w:t>
       </w:r>
     </w:p>
     <w:p>
-      <w:r>
+      <w:pPr>
+        <w:rPr>
+          <w:lang w:val="en-AU"/>
+        </w:rPr>
+      </w:pPr>
+      <w:r>
+        <w:rPr>
+          <w:lang w:val="en-AU"/>
+        </w:rPr>
         <w:t xml:space="preserve">Team communications: Slack channel “AI Course Selection”, </w:t>
       </w:r>
       <w:hyperlink r:id="rId5" w:history="1">
         <w:r>
           <w:rPr>
             <w:rStyle w:val="Hyperlink"/>
+            <w:lang w:val="en-AU"/>
           </w:rPr>
           <w:t>http://courseai.slack.com</w:t>
         </w:r>
@@ -409,14 +881,26 @@
     <w:p>
       <w:pPr>
         <w:ind w:left="720" w:hanging="720"/>
-      </w:pPr>
-      <w:r>
+        <w:rPr>
+          <w:lang w:val="en-AU"/>
+        </w:rPr>
+      </w:pPr>
+      <w:r>
+        <w:rPr>
+          <w:lang w:val="en-AU"/>
+        </w:rPr>
         <w:t>Task</w:t>
       </w:r>
       <w:r>
+        <w:rPr>
+          <w:lang w:val="en-AU"/>
+        </w:rPr>
         <w:t xml:space="preserve"> management: </w:t>
       </w:r>
       <w:r>
+        <w:rPr>
+          <w:lang w:val="en-AU"/>
+        </w:rPr>
         <w:br/>
         <w:t xml:space="preserve">Trello team “AI Course Selection”, </w:t>
       </w:r>
@@ -424,11 +908,15 @@
         <w:r>
           <w:rPr>
             <w:rStyle w:val="Hyperlink"/>
+            <w:lang w:val="en-AU"/>
           </w:rPr>
           <w:t>https://trello.com/aicourseselection</w:t>
         </w:r>
       </w:hyperlink>
       <w:r>
+        <w:rPr>
+          <w:lang w:val="en-AU"/>
+        </w:rPr>
         <w:br/>
         <w:t xml:space="preserve">Trello board “Tasks”, </w:t>
       </w:r>
@@ -436,6 +924,7 @@
         <w:r>
           <w:rPr>
             <w:rStyle w:val="Hyperlink"/>
+            <w:lang w:val="en-AU"/>
           </w:rPr>
           <w:t>https://trello.com/b/QAxPOMSr/tasks</w:t>
         </w:r>
@@ -444,52 +933,84 @@
     <w:p>
       <w:pPr>
         <w:ind w:left="720" w:hanging="720"/>
-      </w:pPr>
-      <w:r>
+        <w:rPr>
+          <w:lang w:val="en-AU"/>
+        </w:rPr>
+      </w:pPr>
+      <w:r>
+        <w:rPr>
+          <w:lang w:val="en-AU"/>
+        </w:rPr>
         <w:t xml:space="preserve">Project repository: </w:t>
       </w:r>
       <w:r>
+        <w:rPr>
+          <w:lang w:val="en-AU"/>
+        </w:rPr>
         <w:br/>
         <w:t>GitHub repository “</w:t>
       </w:r>
       <w:proofErr w:type="spellStart"/>
       <w:r>
+        <w:rPr>
+          <w:lang w:val="en-AU"/>
+        </w:rPr>
         <w:t>courseai</w:t>
       </w:r>
       <w:proofErr w:type="spellEnd"/>
       <w:r>
+        <w:rPr>
+          <w:lang w:val="en-AU"/>
+        </w:rPr>
         <w:t xml:space="preserve">”, </w:t>
       </w:r>
       <w:hyperlink r:id="rId8" w:history="1">
         <w:r>
           <w:rPr>
             <w:rStyle w:val="Hyperlink"/>
+            <w:lang w:val="en-AU"/>
           </w:rPr>
           <w:t>https://github.com/AICourseSelection/courseai</w:t>
         </w:r>
       </w:hyperlink>
       <w:r>
+        <w:rPr>
+          <w:lang w:val="en-AU"/>
+        </w:rPr>
         <w:br/>
         <w:t>GitHub organisation “</w:t>
       </w:r>
       <w:proofErr w:type="spellStart"/>
       <w:r>
+        <w:rPr>
+          <w:lang w:val="en-AU"/>
+        </w:rPr>
         <w:t>AICourseSelection</w:t>
       </w:r>
       <w:proofErr w:type="spellEnd"/>
       <w:r>
+        <w:rPr>
+          <w:lang w:val="en-AU"/>
+        </w:rPr>
         <w:t xml:space="preserve">”, </w:t>
       </w:r>
       <w:hyperlink r:id="rId9" w:history="1">
         <w:r>
           <w:rPr>
             <w:rStyle w:val="Hyperlink"/>
+            <w:lang w:val="en-AU"/>
           </w:rPr>
           <w:t>https://github.com/AICourseSelection</w:t>
         </w:r>
       </w:hyperlink>
     </w:p>
-    <w:p/>
+    <w:p>
+      <w:pPr>
+        <w:rPr>
+          <w:lang w:val="en-AU"/>
+        </w:rPr>
+      </w:pPr>
+    </w:p>
     <w:sectPr>
       <w:pgSz w:w="11906" w:h="16838"/>
       <w:pgMar w:top="1440" w:right="1440" w:bottom="1440" w:left="1440" w:header="708" w:footer="708" w:gutter="0"/>
@@ -784,7 +1305,7 @@
         <w:rFonts w:ascii="Gill Sans MT" w:eastAsiaTheme="minorEastAsia" w:hAnsi="Gill Sans MT" w:cstheme="minorBidi" w:hint="default"/>
       </w:rPr>
     </w:lvl>
-    <w:lvl w:ilvl="1" w:tplc="04090003" w:tentative="1">
+    <w:lvl w:ilvl="1" w:tplc="04090003">
       <w:start w:val="1"/>
       <w:numFmt w:val="bullet"/>
       <w:lvlText w:val="o"/>

</xml_diff>